<commit_message>
more changes from ged
</commit_message>
<xml_diff>
--- a/docs/release notes/GSRS 3.1.2 Release Notes.docx
+++ b/docs/release notes/GSRS 3.1.2 Release Notes.docx
@@ -106,18 +106,19 @@
         <w:jc w:val="center"/>
       </w:pPr>
       <w:r>
-        <w:t>Ju</w:t>
-      </w:r>
-      <w:r>
-        <w:t>ly</w:t>
-      </w:r>
-      <w:r>
+        <w:rPr/>
+        <w:t>August</w:t>
+      </w:r>
+      <w:r>
+        <w:rPr/>
         <w:t xml:space="preserve"> </w:t>
       </w:r>
       <w:r>
+        <w:rPr/>
         <w:t>202</w:t>
       </w:r>
       <w:r>
+        <w:rPr/>
         <w:t>5</w:t>
       </w:r>
       <w:r>
@@ -129,17 +130,11 @@
     </w:p>
     <w:sdt>
       <w:sdtPr>
-        <w:id w:val="648554226"/>
+        <w:id w:val="1570830119"/>
         <w:docPartObj>
           <w:docPartGallery w:val="Table of Contents"/>
           <w:docPartUnique/>
         </w:docPartObj>
-        <w:rPr>
-          <w:rFonts w:ascii="Calibri" w:hAnsi="Calibri" w:eastAsia="Calibri" w:cs="Arial" w:asciiTheme="minorAscii" w:hAnsiTheme="minorAscii" w:eastAsiaTheme="minorAscii" w:cstheme="minorBidi"/>
-          <w:color w:val="auto"/>
-          <w:sz w:val="22"/>
-          <w:szCs w:val="22"/>
-        </w:rPr>
       </w:sdtPr>
       <w:sdtContent>
         <w:p>
@@ -147,6 +142,7 @@
             <w:pStyle w:val="TOCHeading"/>
           </w:pPr>
           <w:r>
+            <w:rPr/>
             <w:t>Table Contents</w:t>
           </w:r>
         </w:p>
@@ -167,12 +163,12 @@
             <w:fldChar w:fldCharType="begin"/>
           </w:r>
           <w:r>
-            <w:instrText>TOC \o "1-3" \z \u \h</w:instrText>
+            <w:instrText xml:space="preserve">TOC \o "1-3" \z \u \h</w:instrText>
           </w:r>
           <w:r>
             <w:fldChar w:fldCharType="separate"/>
           </w:r>
-          <w:hyperlink w:anchor="_Toc1740868549">
+          <w:hyperlink w:anchor="_Toc2040228661">
             <w:r>
               <w:rPr>
                 <w:rStyle w:val="Hyperlink"/>
@@ -186,7 +182,7 @@
               <w:fldChar w:fldCharType="begin"/>
             </w:r>
             <w:r>
-              <w:instrText>PAGEREF _Toc1740868549 \h</w:instrText>
+              <w:instrText xml:space="preserve">PAGEREF _Toc2040228661 \h</w:instrText>
             </w:r>
             <w:r>
               <w:fldChar w:fldCharType="separate"/>
@@ -215,7 +211,7 @@
               <w14:ligatures w14:val="standardContextual"/>
             </w:rPr>
           </w:pPr>
-          <w:hyperlink w:anchor="_Toc451549136">
+          <w:hyperlink w:anchor="_Toc1379138270">
             <w:r>
               <w:rPr>
                 <w:rStyle w:val="Hyperlink"/>
@@ -229,7 +225,7 @@
               <w:fldChar w:fldCharType="begin"/>
             </w:r>
             <w:r>
-              <w:instrText>PAGEREF _Toc451549136 \h</w:instrText>
+              <w:instrText xml:space="preserve">PAGEREF _Toc1379138270 \h</w:instrText>
             </w:r>
             <w:r>
               <w:fldChar w:fldCharType="separate"/>
@@ -258,7 +254,7 @@
               <w14:ligatures w14:val="standardContextual"/>
             </w:rPr>
           </w:pPr>
-          <w:hyperlink w:anchor="_Toc1902912858">
+          <w:hyperlink w:anchor="_Toc221771579">
             <w:r>
               <w:rPr>
                 <w:rStyle w:val="Hyperlink"/>
@@ -272,7 +268,7 @@
               <w:fldChar w:fldCharType="begin"/>
             </w:r>
             <w:r>
-              <w:instrText>PAGEREF _Toc1902912858 \h</w:instrText>
+              <w:instrText xml:space="preserve">PAGEREF _Toc221771579 \h</w:instrText>
             </w:r>
             <w:r>
               <w:fldChar w:fldCharType="separate"/>
@@ -301,7 +297,7 @@
               <w14:ligatures w14:val="standardContextual"/>
             </w:rPr>
           </w:pPr>
-          <w:hyperlink w:anchor="_Toc1076520591">
+          <w:hyperlink w:anchor="_Toc369303352">
             <w:r>
               <w:rPr>
                 <w:rStyle w:val="Hyperlink"/>
@@ -315,7 +311,7 @@
               <w:fldChar w:fldCharType="begin"/>
             </w:r>
             <w:r>
-              <w:instrText>PAGEREF _Toc1076520591 \h</w:instrText>
+              <w:instrText xml:space="preserve">PAGEREF _Toc369303352 \h</w:instrText>
             </w:r>
             <w:r>
               <w:fldChar w:fldCharType="separate"/>
@@ -344,7 +340,7 @@
               <w14:ligatures w14:val="standardContextual"/>
             </w:rPr>
           </w:pPr>
-          <w:hyperlink w:anchor="_Toc947101185">
+          <w:hyperlink w:anchor="_Toc949198868">
             <w:r>
               <w:rPr>
                 <w:rStyle w:val="Hyperlink"/>
@@ -358,7 +354,7 @@
               <w:fldChar w:fldCharType="begin"/>
             </w:r>
             <w:r>
-              <w:instrText>PAGEREF _Toc947101185 \h</w:instrText>
+              <w:instrText xml:space="preserve">PAGEREF _Toc949198868 \h</w:instrText>
             </w:r>
             <w:r>
               <w:fldChar w:fldCharType="separate"/>
@@ -387,7 +383,7 @@
               <w14:ligatures w14:val="standardContextual"/>
             </w:rPr>
           </w:pPr>
-          <w:hyperlink w:anchor="_Toc411719639">
+          <w:hyperlink w:anchor="_Toc809279412">
             <w:r>
               <w:rPr>
                 <w:rStyle w:val="Hyperlink"/>
@@ -401,7 +397,7 @@
               <w:fldChar w:fldCharType="begin"/>
             </w:r>
             <w:r>
-              <w:instrText>PAGEREF _Toc411719639 \h</w:instrText>
+              <w:instrText xml:space="preserve">PAGEREF _Toc809279412 \h</w:instrText>
             </w:r>
             <w:r>
               <w:fldChar w:fldCharType="separate"/>
@@ -430,7 +426,7 @@
               <w14:ligatures w14:val="standardContextual"/>
             </w:rPr>
           </w:pPr>
-          <w:hyperlink w:anchor="_Toc1051239474">
+          <w:hyperlink w:anchor="_Toc1919338298">
             <w:r>
               <w:rPr>
                 <w:rStyle w:val="Hyperlink"/>
@@ -444,7 +440,7 @@
               <w:fldChar w:fldCharType="begin"/>
             </w:r>
             <w:r>
-              <w:instrText>PAGEREF _Toc1051239474 \h</w:instrText>
+              <w:instrText xml:space="preserve">PAGEREF _Toc1919338298 \h</w:instrText>
             </w:r>
             <w:r>
               <w:fldChar w:fldCharType="separate"/>
@@ -473,7 +469,7 @@
               <w14:ligatures w14:val="standardContextual"/>
             </w:rPr>
           </w:pPr>
-          <w:hyperlink w:anchor="_Toc479023627">
+          <w:hyperlink w:anchor="_Toc478018374">
             <w:r>
               <w:rPr>
                 <w:rStyle w:val="Hyperlink"/>
@@ -487,7 +483,7 @@
               <w:fldChar w:fldCharType="begin"/>
             </w:r>
             <w:r>
-              <w:instrText>PAGEREF _Toc479023627 \h</w:instrText>
+              <w:instrText xml:space="preserve">PAGEREF _Toc478018374 \h</w:instrText>
             </w:r>
             <w:r>
               <w:fldChar w:fldCharType="separate"/>
@@ -516,7 +512,7 @@
               <w14:ligatures w14:val="standardContextual"/>
             </w:rPr>
           </w:pPr>
-          <w:hyperlink w:anchor="_Toc956116043">
+          <w:hyperlink w:anchor="_Toc1417395600">
             <w:r>
               <w:rPr>
                 <w:rStyle w:val="Hyperlink"/>
@@ -530,7 +526,7 @@
               <w:fldChar w:fldCharType="begin"/>
             </w:r>
             <w:r>
-              <w:instrText>PAGEREF _Toc956116043 \h</w:instrText>
+              <w:instrText xml:space="preserve">PAGEREF _Toc1417395600 \h</w:instrText>
             </w:r>
             <w:r>
               <w:fldChar w:fldCharType="separate"/>
@@ -559,7 +555,7 @@
               <w14:ligatures w14:val="standardContextual"/>
             </w:rPr>
           </w:pPr>
-          <w:hyperlink w:anchor="_Toc821679227">
+          <w:hyperlink w:anchor="_Toc1350085413">
             <w:r>
               <w:rPr>
                 <w:rStyle w:val="Hyperlink"/>
@@ -573,7 +569,7 @@
               <w:fldChar w:fldCharType="begin"/>
             </w:r>
             <w:r>
-              <w:instrText>PAGEREF _Toc821679227 \h</w:instrText>
+              <w:instrText xml:space="preserve">PAGEREF _Toc1350085413 \h</w:instrText>
             </w:r>
             <w:r>
               <w:fldChar w:fldCharType="separate"/>
@@ -602,7 +598,7 @@
               <w14:ligatures w14:val="standardContextual"/>
             </w:rPr>
           </w:pPr>
-          <w:hyperlink w:anchor="_Toc1885404405">
+          <w:hyperlink w:anchor="_Toc552519723">
             <w:r>
               <w:rPr>
                 <w:rStyle w:val="Hyperlink"/>
@@ -616,7 +612,7 @@
               <w:fldChar w:fldCharType="begin"/>
             </w:r>
             <w:r>
-              <w:instrText>PAGEREF _Toc1885404405 \h</w:instrText>
+              <w:instrText xml:space="preserve">PAGEREF _Toc552519723 \h</w:instrText>
             </w:r>
             <w:r>
               <w:fldChar w:fldCharType="separate"/>
@@ -645,7 +641,7 @@
               <w14:ligatures w14:val="standardContextual"/>
             </w:rPr>
           </w:pPr>
-          <w:hyperlink w:anchor="_Toc95142425">
+          <w:hyperlink w:anchor="_Toc829910099">
             <w:r>
               <w:rPr>
                 <w:rStyle w:val="Hyperlink"/>
@@ -659,7 +655,7 @@
               <w:fldChar w:fldCharType="begin"/>
             </w:r>
             <w:r>
-              <w:instrText>PAGEREF _Toc95142425 \h</w:instrText>
+              <w:instrText xml:space="preserve">PAGEREF _Toc829910099 \h</w:instrText>
             </w:r>
             <w:r>
               <w:fldChar w:fldCharType="separate"/>
@@ -668,7 +664,7 @@
               <w:rPr>
                 <w:rStyle w:val="Hyperlink"/>
               </w:rPr>
-              <w:t>21</w:t>
+              <w:t>22</w:t>
             </w:r>
             <w:r>
               <w:fldChar w:fldCharType="end"/>
@@ -688,7 +684,7 @@
               <w14:ligatures w14:val="standardContextual"/>
             </w:rPr>
           </w:pPr>
-          <w:hyperlink w:anchor="_Toc1876070369">
+          <w:hyperlink w:anchor="_Toc1304539992">
             <w:r>
               <w:rPr>
                 <w:rStyle w:val="Hyperlink"/>
@@ -702,7 +698,7 @@
               <w:fldChar w:fldCharType="begin"/>
             </w:r>
             <w:r>
-              <w:instrText>PAGEREF _Toc1876070369 \h</w:instrText>
+              <w:instrText xml:space="preserve">PAGEREF _Toc1304539992 \h</w:instrText>
             </w:r>
             <w:r>
               <w:fldChar w:fldCharType="separate"/>
@@ -731,7 +727,7 @@
               <w14:ligatures w14:val="standardContextual"/>
             </w:rPr>
           </w:pPr>
-          <w:hyperlink w:anchor="_Toc1010521527">
+          <w:hyperlink w:anchor="_Toc660408126">
             <w:r>
               <w:rPr>
                 <w:rStyle w:val="Hyperlink"/>
@@ -745,7 +741,7 @@
               <w:fldChar w:fldCharType="begin"/>
             </w:r>
             <w:r>
-              <w:instrText>PAGEREF _Toc1010521527 \h</w:instrText>
+              <w:instrText xml:space="preserve">PAGEREF _Toc660408126 \h</w:instrText>
             </w:r>
             <w:r>
               <w:fldChar w:fldCharType="separate"/>
@@ -771,7 +767,7 @@
               <w:rStyle w:val="Hyperlink"/>
             </w:rPr>
           </w:pPr>
-          <w:hyperlink w:anchor="_Toc1265139978">
+          <w:hyperlink w:anchor="_Toc1847960914">
             <w:r>
               <w:rPr>
                 <w:rStyle w:val="Hyperlink"/>
@@ -785,7 +781,7 @@
               <w:fldChar w:fldCharType="begin"/>
             </w:r>
             <w:r>
-              <w:instrText>PAGEREF _Toc1265139978 \h</w:instrText>
+              <w:instrText xml:space="preserve">PAGEREF _Toc1847960914 \h</w:instrText>
             </w:r>
             <w:r>
               <w:fldChar w:fldCharType="separate"/>
@@ -811,7 +807,7 @@
               <w:rStyle w:val="Hyperlink"/>
             </w:rPr>
           </w:pPr>
-          <w:hyperlink w:anchor="_Toc1164332490">
+          <w:hyperlink w:anchor="_Toc1216361794">
             <w:r>
               <w:rPr>
                 <w:rStyle w:val="Hyperlink"/>
@@ -825,7 +821,7 @@
               <w:fldChar w:fldCharType="begin"/>
             </w:r>
             <w:r>
-              <w:instrText>PAGEREF _Toc1164332490 \h</w:instrText>
+              <w:instrText xml:space="preserve">PAGEREF _Toc1216361794 \h</w:instrText>
             </w:r>
             <w:r>
               <w:fldChar w:fldCharType="separate"/>
@@ -851,7 +847,7 @@
               <w:rStyle w:val="Hyperlink"/>
             </w:rPr>
           </w:pPr>
-          <w:hyperlink w:anchor="_Toc2084707665">
+          <w:hyperlink w:anchor="_Toc327560371">
             <w:r>
               <w:rPr>
                 <w:rStyle w:val="Hyperlink"/>
@@ -865,7 +861,7 @@
               <w:fldChar w:fldCharType="begin"/>
             </w:r>
             <w:r>
-              <w:instrText>PAGEREF _Toc2084707665 \h</w:instrText>
+              <w:instrText xml:space="preserve">PAGEREF _Toc327560371 \h</w:instrText>
             </w:r>
             <w:r>
               <w:fldChar w:fldCharType="separate"/>
@@ -891,7 +887,7 @@
               <w:rStyle w:val="Hyperlink"/>
             </w:rPr>
           </w:pPr>
-          <w:hyperlink w:anchor="_Toc655925560">
+          <w:hyperlink w:anchor="_Toc1429979104">
             <w:r>
               <w:rPr>
                 <w:rStyle w:val="Hyperlink"/>
@@ -905,7 +901,7 @@
               <w:fldChar w:fldCharType="begin"/>
             </w:r>
             <w:r>
-              <w:instrText>PAGEREF _Toc655925560 \h</w:instrText>
+              <w:instrText xml:space="preserve">PAGEREF _Toc1429979104 \h</w:instrText>
             </w:r>
             <w:r>
               <w:fldChar w:fldCharType="separate"/>
@@ -931,7 +927,7 @@
               <w:rStyle w:val="Hyperlink"/>
             </w:rPr>
           </w:pPr>
-          <w:hyperlink w:anchor="_Toc153138520">
+          <w:hyperlink w:anchor="_Toc1731844969">
             <w:r>
               <w:rPr>
                 <w:rStyle w:val="Hyperlink"/>
@@ -945,7 +941,7 @@
               <w:fldChar w:fldCharType="begin"/>
             </w:r>
             <w:r>
-              <w:instrText>PAGEREF _Toc153138520 \h</w:instrText>
+              <w:instrText xml:space="preserve">PAGEREF _Toc1731844969 \h</w:instrText>
             </w:r>
             <w:r>
               <w:fldChar w:fldCharType="separate"/>
@@ -971,7 +967,7 @@
               <w:rStyle w:val="Hyperlink"/>
             </w:rPr>
           </w:pPr>
-          <w:hyperlink w:anchor="_Toc466402474">
+          <w:hyperlink w:anchor="_Toc1350491962">
             <w:r>
               <w:rPr>
                 <w:rStyle w:val="Hyperlink"/>
@@ -985,7 +981,7 @@
               <w:fldChar w:fldCharType="begin"/>
             </w:r>
             <w:r>
-              <w:instrText>PAGEREF _Toc466402474 \h</w:instrText>
+              <w:instrText xml:space="preserve">PAGEREF _Toc1350491962 \h</w:instrText>
             </w:r>
             <w:r>
               <w:fldChar w:fldCharType="separate"/>
@@ -1011,7 +1007,7 @@
               <w:rStyle w:val="Hyperlink"/>
             </w:rPr>
           </w:pPr>
-          <w:hyperlink w:anchor="_Toc292841959">
+          <w:hyperlink w:anchor="_Toc1931996673">
             <w:r>
               <w:rPr>
                 <w:rStyle w:val="Hyperlink"/>
@@ -1025,7 +1021,7 @@
               <w:fldChar w:fldCharType="begin"/>
             </w:r>
             <w:r>
-              <w:instrText>PAGEREF _Toc292841959 \h</w:instrText>
+              <w:instrText xml:space="preserve">PAGEREF _Toc1931996673 \h</w:instrText>
             </w:r>
             <w:r>
               <w:fldChar w:fldCharType="separate"/>
@@ -1051,7 +1047,13 @@
               <w:rStyle w:val="Hyperlink"/>
             </w:rPr>
           </w:pPr>
-          <w:hyperlink w:anchor="_Toc985858365">
+          <w:hyperlink w:anchor="_Toc1998089299">
+            <w:r>
+              <w:rPr>
+                <w:rStyle w:val="Hyperlink"/>
+              </w:rPr>
+              <w:t>Improvement: Specified Substance Group 1 Registration Improvement</w:t>
+            </w:r>
             <w:r>
               <w:tab/>
             </w:r>
@@ -1059,7 +1061,7 @@
               <w:fldChar w:fldCharType="begin"/>
             </w:r>
             <w:r>
-              <w:instrText>PAGEREF _Toc985858365 \h</w:instrText>
+              <w:instrText xml:space="preserve">PAGEREF _Toc1998089299 \h</w:instrText>
             </w:r>
             <w:r>
               <w:fldChar w:fldCharType="separate"/>
@@ -1085,7 +1087,7 @@
               <w:rStyle w:val="Hyperlink"/>
             </w:rPr>
           </w:pPr>
-          <w:hyperlink w:anchor="_Toc353502861">
+          <w:hyperlink w:anchor="_Toc1899169377">
             <w:r>
               <w:rPr>
                 <w:rStyle w:val="Hyperlink"/>
@@ -1099,7 +1101,7 @@
               <w:fldChar w:fldCharType="begin"/>
             </w:r>
             <w:r>
-              <w:instrText>PAGEREF _Toc353502861 \h</w:instrText>
+              <w:instrText xml:space="preserve">PAGEREF _Toc1899169377 \h</w:instrText>
             </w:r>
             <w:r>
               <w:fldChar w:fldCharType="separate"/>
@@ -1108,7 +1110,7 @@
               <w:rPr>
                 <w:rStyle w:val="Hyperlink"/>
               </w:rPr>
-              <w:t>33</w:t>
+              <w:t>35</w:t>
             </w:r>
             <w:r>
               <w:fldChar w:fldCharType="end"/>
@@ -1125,7 +1127,7 @@
               <w:rStyle w:val="Hyperlink"/>
             </w:rPr>
           </w:pPr>
-          <w:hyperlink w:anchor="_Toc604404920">
+          <w:hyperlink w:anchor="_Toc1442005091">
             <w:r>
               <w:rPr>
                 <w:rStyle w:val="Hyperlink"/>
@@ -1139,7 +1141,7 @@
               <w:fldChar w:fldCharType="begin"/>
             </w:r>
             <w:r>
-              <w:instrText>PAGEREF _Toc604404920 \h</w:instrText>
+              <w:instrText xml:space="preserve">PAGEREF _Toc1442005091 \h</w:instrText>
             </w:r>
             <w:r>
               <w:fldChar w:fldCharType="separate"/>
@@ -1148,7 +1150,7 @@
               <w:rPr>
                 <w:rStyle w:val="Hyperlink"/>
               </w:rPr>
-              <w:t>33</w:t>
+              <w:t>35</w:t>
             </w:r>
             <w:r>
               <w:fldChar w:fldCharType="end"/>
@@ -1159,14 +1161,6 @@
           </w:r>
         </w:p>
       </w:sdtContent>
-      <w:sdtEndPr>
-        <w:rPr>
-          <w:rFonts w:ascii="Calibri" w:hAnsi="Calibri" w:eastAsia="Calibri" w:cs="Arial" w:asciiTheme="minorAscii" w:hAnsiTheme="minorAscii" w:eastAsiaTheme="minorAscii" w:cstheme="minorBidi"/>
-          <w:color w:val="auto"/>
-          <w:sz w:val="22"/>
-          <w:szCs w:val="22"/>
-        </w:rPr>
-      </w:sdtEndPr>
     </w:sdt>
     <w:p>
       <w:pPr>
@@ -1186,11 +1180,12 @@
       <w:pPr>
         <w:pStyle w:val="Heading1"/>
       </w:pPr>
-      <w:bookmarkStart w:name="_Toc1740868549" w:id="0"/>
-      <w:r>
+      <w:bookmarkStart w:name="_Toc2040228661" w:id="1151532794"/>
+      <w:r>
+        <w:rPr/>
         <w:t>Overview</w:t>
       </w:r>
-      <w:bookmarkEnd w:id="0"/>
+      <w:bookmarkEnd w:id="1151532794"/>
     </w:p>
     <w:p>
       <w:pPr>
@@ -1436,25 +1431,28 @@
       <w:pPr>
         <w:pStyle w:val="Heading1"/>
       </w:pPr>
-      <w:bookmarkStart w:name="_Toc451549136" w:id="1"/>
-      <w:r>
+      <w:bookmarkStart w:name="_Toc1379138270" w:id="1114131626"/>
+      <w:r>
+        <w:rPr/>
         <w:t>Highlighted New Features</w:t>
       </w:r>
       <w:r>
+        <w:rPr/>
         <w:t xml:space="preserve"> and Improvements</w:t>
       </w:r>
-      <w:bookmarkEnd w:id="1"/>
+      <w:bookmarkEnd w:id="1114131626"/>
     </w:p>
     <w:p/>
     <w:p>
       <w:pPr>
         <w:pStyle w:val="Heading2"/>
       </w:pPr>
-      <w:bookmarkStart w:name="_Toc1902912858" w:id="2"/>
-      <w:r>
+      <w:bookmarkStart w:name="_Toc221771579" w:id="119900049"/>
+      <w:r>
+        <w:rPr/>
         <w:t>Spring Boot upgrade</w:t>
       </w:r>
-      <w:bookmarkEnd w:id="2"/>
+      <w:bookmarkEnd w:id="119900049"/>
     </w:p>
     <w:p/>
     <w:p>
@@ -1570,17 +1568,20 @@
       <w:pPr>
         <w:pStyle w:val="Heading2"/>
       </w:pPr>
-      <w:bookmarkStart w:name="_Toc1076520591" w:id="3"/>
-      <w:r>
+      <w:bookmarkStart w:name="_Toc369303352" w:id="616361323"/>
+      <w:r>
+        <w:rPr/>
         <w:t>HOCON</w:t>
       </w:r>
       <w:r>
+        <w:rPr/>
         <w:t xml:space="preserve"> </w:t>
       </w:r>
       <w:r>
+        <w:rPr/>
         <w:t>config changes</w:t>
       </w:r>
-      <w:bookmarkEnd w:id="3"/>
+      <w:bookmarkEnd w:id="616361323"/>
     </w:p>
     <w:p/>
     <w:p>
@@ -1863,11 +1864,12 @@
       <w:pPr>
         <w:pStyle w:val="Heading2"/>
       </w:pPr>
-      <w:bookmarkStart w:name="_Toc947101185" w:id="4"/>
-      <w:r>
+      <w:bookmarkStart w:name="_Toc949198868" w:id="1365760154"/>
+      <w:r>
+        <w:rPr/>
         <w:t>Cross entity search</w:t>
       </w:r>
-      <w:bookmarkEnd w:id="4"/>
+      <w:bookmarkEnd w:id="1365760154"/>
     </w:p>
     <w:p/>
     <w:p>
@@ -2736,14 +2738,14 @@
           <w:rFonts w:ascii="Calibri Light" w:hAnsi="Calibri Light" w:eastAsia="Calibri Light" w:cs="Calibri Light"/>
         </w:rPr>
       </w:pPr>
-      <w:bookmarkStart w:name="_Toc411719639" w:id="5"/>
+      <w:bookmarkStart w:name="_Toc809279412" w:id="1595526780"/>
       <w:r>
         <w:rPr>
           <w:rFonts w:ascii="Calibri Light" w:hAnsi="Calibri Light" w:eastAsia="Calibri Light" w:cs="Calibri Light"/>
         </w:rPr>
         <w:t>Structure search improvements</w:t>
       </w:r>
-      <w:bookmarkEnd w:id="5"/>
+      <w:bookmarkEnd w:id="1595526780"/>
     </w:p>
     <w:p>
       <w:r>
@@ -2891,15 +2893,18 @@
         <w:pStyle w:val="Heading2"/>
         <w:spacing w:after="240"/>
       </w:pPr>
-      <w:bookmarkStart w:name="_Toc1051239474" w:id="6"/>
-      <w:r>
+      <w:bookmarkStart w:name="_Toc1919338298" w:id="1287186115"/>
+      <w:r>
+        <w:rPr/>
         <w:t xml:space="preserve">Impurities </w:t>
       </w:r>
       <w:r>
+        <w:rPr/>
         <w:t>Improvement:</w:t>
       </w:r>
-      <w:bookmarkEnd w:id="6"/>
-      <w:r>
+      <w:bookmarkEnd w:id="1287186115"/>
+      <w:r>
+        <w:rPr/>
         <w:t xml:space="preserve"> </w:t>
       </w:r>
     </w:p>
@@ -4526,38 +4531,45 @@
         <w:pStyle w:val="Heading1"/>
         <w:spacing w:after="240"/>
       </w:pPr>
-      <w:bookmarkStart w:name="_Toc479023627" w:id="8"/>
-      <w:r>
+      <w:bookmarkStart w:name="_Toc478018374" w:id="268144319"/>
+      <w:r>
+        <w:rPr/>
         <w:t>Other selected Improvements</w:t>
       </w:r>
       <w:r>
+        <w:rPr/>
         <w:t xml:space="preserve"> and bug fixes</w:t>
       </w:r>
       <w:r>
+        <w:rPr/>
         <w:t>:</w:t>
       </w:r>
       <w:bookmarkEnd w:id="7"/>
-      <w:bookmarkEnd w:id="8"/>
+      <w:bookmarkEnd w:id="268144319"/>
     </w:p>
     <w:p>
       <w:pPr>
         <w:pStyle w:val="Heading2"/>
         <w:spacing w:after="240"/>
       </w:pPr>
-      <w:bookmarkStart w:name="_Toc956116043" w:id="9"/>
-      <w:r>
+      <w:bookmarkStart w:name="_Toc1417395600" w:id="390171290"/>
+      <w:r>
+        <w:rPr/>
         <w:t xml:space="preserve">Improvement: </w:t>
       </w:r>
       <w:r>
+        <w:rPr/>
         <w:t>A new Exporter: SQL</w:t>
       </w:r>
       <w:r>
+        <w:rPr/>
         <w:t xml:space="preserve"> </w:t>
       </w:r>
       <w:r>
+        <w:rPr/>
         <w:t>Exporter</w:t>
       </w:r>
-      <w:bookmarkEnd w:id="9"/>
+      <w:bookmarkEnd w:id="390171290"/>
     </w:p>
     <w:p>
       <w:pPr>
@@ -4847,17 +4859,20 @@
         <w:pStyle w:val="Heading2"/>
         <w:spacing w:before="0" w:after="281"/>
       </w:pPr>
-      <w:bookmarkStart w:name="_Toc821679227" w:id="10"/>
-      <w:r>
+      <w:bookmarkStart w:name="_Toc1350085413" w:id="1709510229"/>
+      <w:r>
+        <w:rPr/>
         <w:t>Improvement:</w:t>
       </w:r>
       <w:r>
+        <w:rPr/>
         <w:t xml:space="preserve"> </w:t>
       </w:r>
       <w:r>
+        <w:rPr/>
         <w:t>ScheduledExportTask</w:t>
       </w:r>
-      <w:bookmarkEnd w:id="10"/>
+      <w:bookmarkEnd w:id="1709510229"/>
     </w:p>
     <w:p>
       <w:r>
@@ -5502,20 +5517,32 @@
       <w:pPr>
         <w:pStyle w:val="Heading2"/>
       </w:pPr>
-      <w:bookmarkStart w:name="_Toc1885404405" w:id="11"/>
-      <w:r>
+      <w:bookmarkStart w:name="_Toc552519723" w:id="952323068"/>
+      <w:r>
+        <w:rPr/>
         <w:t>Improvement:</w:t>
       </w:r>
       <w:r>
+        <w:rPr/>
         <w:t xml:space="preserve"> </w:t>
       </w:r>
       <w:r>
-        <w:t xml:space="preserve">Two InChIKeys for </w:t>
-      </w:r>
-      <w:r>
+        <w:rPr/>
+        <w:t xml:space="preserve">Two </w:t>
+      </w:r>
+      <w:r>
+        <w:rPr/>
+        <w:t>InChIKeys</w:t>
+      </w:r>
+      <w:r>
+        <w:rPr/>
+        <w:t xml:space="preserve"> for </w:t>
+      </w:r>
+      <w:r>
+        <w:rPr/>
         <w:t>certain chemicals</w:t>
       </w:r>
-      <w:bookmarkEnd w:id="11"/>
+      <w:bookmarkEnd w:id="952323068"/>
     </w:p>
     <w:p>
       <w:pPr>
@@ -5665,7 +5692,7 @@
       </w:pPr>
       <w:r>
         <w:drawing>
-          <wp:inline wp14:editId="08E2EA83" wp14:anchorId="2035C4AD">
+          <wp:inline wp14:editId="049D2A03" wp14:anchorId="2035C4AD">
             <wp:extent cx="4733926" cy="3743325"/>
             <wp:effectExtent l="0" t="0" r="0" b="0"/>
             <wp:docPr id="1444836947" name="" title=""/>
@@ -5680,7 +5707,7 @@
                     <pic:cNvPicPr/>
                   </pic:nvPicPr>
                   <pic:blipFill>
-                    <a:blip r:embed="R05a36756e6384e98">
+                    <a:blip r:embed="R9d0de56018b045c2">
                       <a:extLst>
                         <a:ext xmlns:a="http://schemas.openxmlformats.org/drawingml/2006/main" uri="{28A0092B-C50C-407E-A947-70E740481C1C}">
                           <a14:useLocalDpi val="0"/>
@@ -5774,7 +5801,7 @@
     <w:p>
       <w:r>
         <w:drawing>
-          <wp:inline wp14:editId="7520F592" wp14:anchorId="6EFF0F5B">
+          <wp:inline wp14:editId="65110709" wp14:anchorId="6EFF0F5B">
             <wp:extent cx="5943600" cy="1495425"/>
             <wp:effectExtent l="0" t="0" r="0" b="0"/>
             <wp:docPr id="1742594727" name="" title=""/>
@@ -5789,7 +5816,7 @@
                     <pic:cNvPicPr/>
                   </pic:nvPicPr>
                   <pic:blipFill>
-                    <a:blip r:embed="Rc76c142e8bd749a9">
+                    <a:blip r:embed="Re67b0e61d67d4ae5">
                       <a:extLst>
                         <a:ext xmlns:a="http://schemas.openxmlformats.org/drawingml/2006/main" uri="{28A0092B-C50C-407E-A947-70E740481C1C}">
                           <a14:useLocalDpi val="0"/>
@@ -5861,38 +5888,47 @@
       <w:pPr>
         <w:pStyle w:val="Heading2"/>
       </w:pPr>
-      <w:bookmarkStart w:name="_Toc95142425" w:id="12"/>
+      <w:bookmarkStart w:name="_Toc829910099" w:id="1467522493"/>
       <w:r>
         <w:br/>
       </w:r>
       <w:r>
+        <w:rPr/>
         <w:t>Improvement:</w:t>
       </w:r>
       <w:r>
+        <w:rPr/>
         <w:t xml:space="preserve"> </w:t>
       </w:r>
       <w:r>
+        <w:rPr/>
         <w:t xml:space="preserve">Show </w:t>
       </w:r>
       <w:r>
+        <w:rPr/>
         <w:t>changes</w:t>
       </w:r>
       <w:r>
+        <w:rPr/>
         <w:t xml:space="preserve"> between </w:t>
       </w:r>
       <w:r>
+        <w:rPr/>
         <w:t>two</w:t>
       </w:r>
       <w:r>
+        <w:rPr/>
         <w:t xml:space="preserve"> </w:t>
       </w:r>
       <w:r>
+        <w:rPr/>
         <w:t xml:space="preserve">adjacent versions </w:t>
       </w:r>
       <w:r>
+        <w:rPr/>
         <w:t>a substance</w:t>
       </w:r>
-      <w:bookmarkEnd w:id="12"/>
+      <w:bookmarkEnd w:id="1467522493"/>
     </w:p>
     <w:p>
       <w:r>
@@ -6129,23 +6165,31 @@
       <w:pPr>
         <w:pStyle w:val="Heading2"/>
       </w:pPr>
-      <w:bookmarkStart w:name="_Toc1876070369" w:id="13"/>
-      <w:r>
+      <w:bookmarkStart w:name="_Toc1304539992" w:id="1971958750"/>
+      <w:r>
+        <w:rPr/>
         <w:t>Improvement:</w:t>
       </w:r>
       <w:r>
+        <w:rPr/>
         <w:t xml:space="preserve"> </w:t>
       </w:r>
       <w:r>
-        <w:t>PDF download option</w:t>
-      </w:r>
-      <w:bookmarkEnd w:id="13"/>
-    </w:p>
-    <w:p>
-      <w:pPr>
-        <w:rPr>
-          <w:b/>
-          <w:bCs/>
+        <w:rPr/>
+        <w:t xml:space="preserve">PDF download </w:t>
+      </w:r>
+      <w:r>
+        <w:rPr/>
+        <w:t>option</w:t>
+      </w:r>
+      <w:bookmarkEnd w:id="1971958750"/>
+    </w:p>
+    <w:p>
+      <w:pPr>
+        <w:pStyle w:val="Normal"/>
+        <w:rPr>
+          <w:b w:val="1"/>
+          <w:bCs w:val="1"/>
         </w:rPr>
       </w:pPr>
       <w:r>
@@ -6153,8 +6197,8 @@
       </w:r>
       <w:r>
         <w:rPr>
-          <w:b/>
-          <w:bCs/>
+          <w:b w:val="1"/>
+          <w:bCs w:val="1"/>
         </w:rPr>
         <w:t xml:space="preserve">Purpose and Motivation: </w:t>
       </w:r>
@@ -6162,26 +6206,35 @@
         <w:br/>
       </w:r>
       <w:r>
-        <w:t xml:space="preserve">PDF download option for a single substance is added to this release. </w:t>
-      </w:r>
-    </w:p>
-    <w:p>
-      <w:r>
+        <w:rPr/>
+        <w:t xml:space="preserve">PDF download </w:t>
+      </w:r>
+      <w:r>
+        <w:rPr/>
+        <w:t>option</w:t>
+      </w:r>
+      <w:r>
+        <w:rPr/>
+        <w:t xml:space="preserve"> for a single substance is added to this release. </w:t>
+      </w:r>
+      <w:r>
+        <w:rPr/>
         <w:t xml:space="preserve"> </w:t>
       </w:r>
     </w:p>
     <w:p>
       <w:pPr>
-        <w:rPr>
-          <w:rFonts w:eastAsiaTheme="minorEastAsia"/>
-          <w:b/>
-          <w:bCs/>
-        </w:rPr>
-      </w:pPr>
-      <w:r>
-        <w:rPr>
-          <w:b/>
-          <w:bCs/>
+        <w:pStyle w:val="Normal"/>
+        <w:rPr>
+          <w:rFonts w:eastAsia="游明朝" w:eastAsiaTheme="minorEastAsia"/>
+          <w:b w:val="0"/>
+          <w:bCs w:val="0"/>
+        </w:rPr>
+      </w:pPr>
+      <w:r>
+        <w:rPr>
+          <w:b w:val="1"/>
+          <w:bCs w:val="1"/>
         </w:rPr>
         <w:t>How it works:</w:t>
       </w:r>
@@ -6189,23 +6242,213 @@
         <w:br/>
       </w:r>
       <w:r>
-        <w:rPr>
-          <w:rFonts w:ascii="Calibri" w:hAnsi="Calibri" w:eastAsia="Calibri" w:cs="Calibri"/>
-        </w:rPr>
+        <w:rPr/>
+        <w:t xml:space="preserve">The </w:t>
+      </w:r>
+      <w:r>
+        <w:rPr/>
+        <w:t xml:space="preserve">configuration </w:t>
+      </w:r>
+      <w:r>
+        <w:rPr/>
+        <w:t xml:space="preserve">for it is in the frontend </w:t>
+      </w:r>
+      <w:r>
+        <w:rPr/>
+        <w:t>config.json</w:t>
+      </w:r>
+      <w:r>
+        <w:rPr/>
+        <w:t xml:space="preserve"> file. </w:t>
+      </w:r>
+      <w:r>
+        <w:rPr/>
+        <w:t xml:space="preserve">You can </w:t>
+      </w:r>
+      <w:r>
+        <w:rPr/>
+        <w:t>set</w:t>
+      </w:r>
+      <w:r>
+        <w:rPr/>
+        <w:t xml:space="preserve"> the “</w:t>
+      </w:r>
+      <w:r>
+        <w:rPr/>
+        <w:t>enablePDFDownload</w:t>
+      </w:r>
+      <w:r>
+        <w:rPr/>
+        <w:t>” to be true or false to</w:t>
+      </w:r>
+      <w:r>
+        <w:rPr/>
+        <w:t xml:space="preserve"> either</w:t>
+      </w:r>
+      <w:r>
+        <w:rPr/>
+        <w:t xml:space="preserve"> enable or disable it.</w:t>
+      </w:r>
+      <w:r>
+        <w:rPr/>
+        <w:t xml:space="preserve"> The following is the configuration.</w:t>
+      </w:r>
+    </w:p>
+    <w:p>
+      <w:pPr>
+        <w:pStyle w:val="Code"/>
+        <w:ind w:left="0"/>
+        <w:rPr>
+          <w:rFonts w:eastAsia="游明朝" w:eastAsiaTheme="minorEastAsia"/>
+          <w:b w:val="0"/>
+          <w:bCs w:val="0"/>
+        </w:rPr>
+      </w:pPr>
+      <w:r>
+        <w:br/>
+      </w:r>
+      <w:r>
+        <w:rPr/>
+        <w:t>"</w:t>
+      </w:r>
+      <w:r>
+        <w:rPr/>
+        <w:t>enablePDFDownload</w:t>
+      </w:r>
+      <w:r>
+        <w:rPr/>
+        <w:t>":{</w:t>
+      </w:r>
+    </w:p>
+    <w:p>
+      <w:pPr>
+        <w:pStyle w:val="Code"/>
+        <w:rPr>
+          <w:b w:val="0"/>
+          <w:bCs w:val="0"/>
+        </w:rPr>
+      </w:pPr>
+      <w:r>
+        <w:rPr/>
+        <w:t xml:space="preserve">    "</w:t>
+      </w:r>
+      <w:r>
+        <w:rPr/>
+        <w:t>enablePDFDownload</w:t>
+      </w:r>
+      <w:r>
+        <w:rPr/>
+        <w:t>" :</w:t>
+      </w:r>
+      <w:r>
+        <w:rPr/>
+        <w:t xml:space="preserve"> true,</w:t>
+      </w:r>
+    </w:p>
+    <w:p>
+      <w:pPr>
+        <w:pStyle w:val="Code"/>
+        <w:rPr>
+          <w:b w:val="0"/>
+          <w:bCs w:val="0"/>
+        </w:rPr>
+      </w:pPr>
+      <w:r>
+        <w:rPr/>
+        <w:t xml:space="preserve">    "</w:t>
+      </w:r>
+      <w:r>
+        <w:rPr/>
+        <w:t>buttonName</w:t>
+      </w:r>
+      <w:r>
+        <w:rPr/>
+        <w:t>":"Print to PDF",</w:t>
+      </w:r>
+    </w:p>
+    <w:p>
+      <w:pPr>
+        <w:pStyle w:val="Code"/>
+        <w:rPr>
+          <w:b w:val="0"/>
+          <w:bCs w:val="0"/>
+        </w:rPr>
+      </w:pPr>
+      <w:r>
+        <w:rPr/>
+        <w:t xml:space="preserve">    "</w:t>
+      </w:r>
+      <w:r>
+        <w:rPr/>
+        <w:t>companyName</w:t>
+      </w:r>
+      <w:r>
+        <w:rPr/>
+        <w:t>" :</w:t>
+      </w:r>
+      <w:r>
+        <w:rPr/>
+        <w:t xml:space="preserve"> "",</w:t>
+      </w:r>
+    </w:p>
+    <w:p>
+      <w:pPr>
+        <w:pStyle w:val="Code"/>
+        <w:rPr>
+          <w:b w:val="0"/>
+          <w:bCs w:val="0"/>
+        </w:rPr>
+      </w:pPr>
+      <w:r>
+        <w:rPr/>
+        <w:t xml:space="preserve">    "</w:t>
+      </w:r>
+      <w:r>
+        <w:rPr/>
+        <w:t>proprietaryNote</w:t>
+      </w:r>
+      <w:r>
+        <w:rPr/>
+        <w:t>":""</w:t>
+      </w:r>
+    </w:p>
+    <w:p>
+      <w:pPr>
+        <w:pStyle w:val="Code"/>
+        <w:ind w:left="0"/>
+        <w:rPr>
+          <w:rFonts w:eastAsia="游明朝" w:eastAsiaTheme="minorEastAsia"/>
+          <w:b w:val="1"/>
+          <w:bCs w:val="1"/>
+        </w:rPr>
+      </w:pPr>
+      <w:r>
+        <w:rPr/>
+        <w:t>}</w:t>
+      </w:r>
+    </w:p>
+    <w:p>
+      <w:pPr>
+        <w:pStyle w:val="Normal"/>
+        <w:rPr>
+          <w:rFonts w:eastAsia="游明朝" w:eastAsiaTheme="minorEastAsia"/>
+          <w:b w:val="1"/>
+          <w:bCs w:val="1"/>
+        </w:rPr>
+      </w:pPr>
+      <w:r>
+        <w:br/>
+      </w:r>
+      <w:r>
+        <w:rPr/>
         <w:t xml:space="preserve">On the substance detail page, select the download icon, then choose </w:t>
       </w:r>
       <w:r>
-        <w:rPr>
-          <w:rFonts w:ascii="Calibri" w:hAnsi="Calibri" w:eastAsia="Calibri" w:cs="Calibri"/>
-          <w:b/>
-          <w:bCs/>
-        </w:rPr>
+        <w:rPr/>
         <w:t>Print to PDF</w:t>
       </w:r>
       <w:r>
-        <w:rPr>
-          <w:rFonts w:ascii="Calibri" w:hAnsi="Calibri" w:eastAsia="Calibri" w:cs="Calibri"/>
-        </w:rPr>
+        <w:rPr/>
         <w:t xml:space="preserve"> to generate a printable PDF format of the substance.</w:t>
       </w:r>
     </w:p>
@@ -6281,11 +6524,20 @@
         <w:pStyle w:val="Heading2"/>
         <w:spacing w:after="240"/>
       </w:pPr>
-      <w:bookmarkStart w:name="_Toc1010521527" w:id="14"/>
-      <w:r>
-        <w:t>Improvement: JmesPathValidator allows you to create new business rules easily</w:t>
-      </w:r>
-      <w:bookmarkEnd w:id="14"/>
+      <w:bookmarkStart w:name="_Toc660408126" w:id="1611855461"/>
+      <w:r>
+        <w:rPr/>
+        <w:t xml:space="preserve">Improvement: </w:t>
+      </w:r>
+      <w:r>
+        <w:rPr/>
+        <w:t>JmesPathValidator</w:t>
+      </w:r>
+      <w:r>
+        <w:rPr/>
+        <w:t xml:space="preserve"> allows you to create new business rules easily</w:t>
+      </w:r>
+      <w:bookmarkEnd w:id="1611855461"/>
     </w:p>
     <w:p>
       <w:pPr>
@@ -6467,17 +6719,28 @@
       <w:pPr>
         <w:pStyle w:val="Heading2"/>
       </w:pPr>
-      <w:bookmarkStart w:name="_Toc1265139978" w:id="15"/>
-      <w:r>
+      <w:bookmarkStart w:name="_Toc1847960914" w:id="128856340"/>
+      <w:r>
+        <w:rPr/>
         <w:t>Improv</w:t>
       </w:r>
       <w:r>
+        <w:rPr/>
         <w:t>e</w:t>
       </w:r>
       <w:r>
-        <w:t>ment: GsrsApiExporterFactory allows you to transfer data between instances of GSRS in real time</w:t>
-      </w:r>
-      <w:bookmarkEnd w:id="15"/>
+        <w:rPr/>
+        <w:t xml:space="preserve">ment: </w:t>
+      </w:r>
+      <w:r>
+        <w:rPr/>
+        <w:t>GsrsApiExporterFactory</w:t>
+      </w:r>
+      <w:r>
+        <w:rPr/>
+        <w:t xml:space="preserve"> allows you to transfer data between instances of GSRS in real time</w:t>
+      </w:r>
+      <w:bookmarkEnd w:id="128856340"/>
     </w:p>
     <w:p>
       <w:pPr>
@@ -6769,11 +7032,20 @@
       <w:pPr>
         <w:pStyle w:val="Heading2"/>
       </w:pPr>
-      <w:bookmarkStart w:name="_Toc1164332490" w:id="16"/>
-      <w:r>
-        <w:t>Improvement: SQLExporterFactory allows you to write the results of a SQL query to a file</w:t>
-      </w:r>
-      <w:bookmarkEnd w:id="16"/>
+      <w:bookmarkStart w:name="_Toc1216361794" w:id="38019227"/>
+      <w:r>
+        <w:rPr/>
+        <w:t xml:space="preserve">Improvement: </w:t>
+      </w:r>
+      <w:r>
+        <w:rPr/>
+        <w:t>SQLExporterFactory</w:t>
+      </w:r>
+      <w:r>
+        <w:rPr/>
+        <w:t xml:space="preserve"> allows you to write the results of a SQL query to a file</w:t>
+      </w:r>
+      <w:bookmarkEnd w:id="38019227"/>
     </w:p>
     <w:p>
       <w:pPr>
@@ -7047,14 +7319,26 @@
           <w:rStyle w:val="Heading2Char"/>
         </w:rPr>
       </w:pPr>
-      <w:bookmarkStart w:name="_Toc2084707665" w:id="17"/>
+      <w:bookmarkStart w:name="_Toc327560371" w:id="693038449"/>
       <w:r>
         <w:rPr>
           <w:rStyle w:val="Heading2Char"/>
         </w:rPr>
-        <w:t>Improvement: ScheduledExportTask automatically runs SQL and sends the results to configured destinations.</w:t>
-      </w:r>
-      <w:bookmarkEnd w:id="17"/>
+        <w:t xml:space="preserve">Improvement: </w:t>
+      </w:r>
+      <w:r>
+        <w:rPr>
+          <w:rStyle w:val="Heading2Char"/>
+        </w:rPr>
+        <w:t>ScheduledExportTask</w:t>
+      </w:r>
+      <w:r>
+        <w:rPr>
+          <w:rStyle w:val="Heading2Char"/>
+        </w:rPr>
+        <w:t xml:space="preserve"> automatically runs SQL and sends the results to configured destinations.</w:t>
+      </w:r>
+      <w:bookmarkEnd w:id="693038449"/>
     </w:p>
     <w:p>
       <w:pPr>
@@ -7602,11 +7886,20 @@
       <w:pPr>
         <w:pStyle w:val="Heading2"/>
       </w:pPr>
-      <w:bookmarkStart w:name="_Toc655925560" w:id="18"/>
-      <w:r>
-        <w:t>Improvement: JmespathSpreadsheetExporterFactory makes it easy to create a custom spreadsheet exporter</w:t>
-      </w:r>
-      <w:bookmarkEnd w:id="18"/>
+      <w:bookmarkStart w:name="_Toc1429979104" w:id="109703670"/>
+      <w:r>
+        <w:rPr/>
+        <w:t xml:space="preserve">Improvement: </w:t>
+      </w:r>
+      <w:r>
+        <w:rPr/>
+        <w:t>JmespathSpreadsheetExporterFactory</w:t>
+      </w:r>
+      <w:r>
+        <w:rPr/>
+        <w:t xml:space="preserve"> makes it easy to create a custom spreadsheet exporter</w:t>
+      </w:r>
+      <w:bookmarkEnd w:id="109703670"/>
     </w:p>
     <w:p>
       <w:pPr>
@@ -8068,11 +8361,11 @@
       <w:pPr>
         <w:pStyle w:val="Heading2"/>
         <w:rPr>
-          <w:b/>
-          <w:bCs/>
-        </w:rPr>
-      </w:pPr>
-      <w:bookmarkStart w:name="_Toc153138520" w:id="19"/>
+          <w:b w:val="1"/>
+          <w:bCs w:val="1"/>
+        </w:rPr>
+      </w:pPr>
+      <w:bookmarkStart w:name="_Toc1731844969" w:id="732387220"/>
       <w:r>
         <w:rPr>
           <w:rStyle w:val="Heading2Char"/>
@@ -8097,7 +8390,7 @@
         </w:rPr>
         <w:t>ed in an improbably structure</w:t>
       </w:r>
-      <w:bookmarkEnd w:id="19"/>
+      <w:bookmarkEnd w:id="732387220"/>
     </w:p>
     <w:p>
       <w:r>
@@ -8338,19 +8631,22 @@
       <w:pPr>
         <w:pStyle w:val="Heading2"/>
         <w:rPr>
-          <w:b/>
-          <w:bCs/>
-        </w:rPr>
-      </w:pPr>
-      <w:bookmarkStart w:name="_Toc466402474" w:id="20"/>
-      <w:r>
+          <w:b w:val="1"/>
+          <w:bCs w:val="1"/>
+        </w:rPr>
+      </w:pPr>
+      <w:bookmarkStart w:name="_Toc1350491962" w:id="597599153"/>
+      <w:r>
+        <w:rPr/>
         <w:t xml:space="preserve">Bug fix: </w:t>
       </w:r>
       <w:r>
+        <w:rPr/>
         <w:t>User Saved List</w:t>
       </w:r>
-      <w:bookmarkEnd w:id="20"/>
-      <w:r>
+      <w:bookmarkEnd w:id="597599153"/>
+      <w:r>
+        <w:rPr/>
         <w:t xml:space="preserve"> </w:t>
       </w:r>
     </w:p>
@@ -8467,7 +8763,7 @@
           <w:rStyle w:val="Heading2Char"/>
         </w:rPr>
       </w:pPr>
-      <w:bookmarkStart w:name="_Toc292841959" w:id="21"/>
+      <w:bookmarkStart w:name="_Toc1931996673" w:id="763582971"/>
       <w:r>
         <w:rPr>
           <w:rStyle w:val="Heading2Char"/>
@@ -8486,17 +8782,17 @@
         </w:rPr>
         <w:t>ds definition in Impurities tables</w:t>
       </w:r>
+      <w:bookmarkEnd w:id="763582971"/>
       <w:r>
         <w:br/>
       </w:r>
       <w:r>
         <w:br/>
       </w:r>
-      <w:bookmarkEnd w:id="21"/>
-      <w:r>
-        <w:rPr>
-          <w:b/>
-          <w:bCs/>
+      <w:r>
+        <w:rPr>
+          <w:b w:val="1"/>
+          <w:bCs w:val="1"/>
         </w:rPr>
         <w:t>Purpose and Motivation:</w:t>
       </w:r>
@@ -8522,32 +8818,54 @@
       </w:r>
     </w:p>
     <w:p>
-      <w:bookmarkStart w:name="_Toc985858365" w:id="22"/>
       <w:r>
         <w:br/>
       </w:r>
-      <w:bookmarkEnd w:id="22"/>
       <w:r>
         <w:rPr>
           <w:rFonts w:ascii="Aptos" w:hAnsi="Aptos" w:eastAsia="Aptos" w:cs="Aptos"/>
-          <w:b/>
-          <w:bCs/>
+          <w:b w:val="1"/>
+          <w:bCs w:val="1"/>
         </w:rPr>
         <w:t>How it works:</w:t>
       </w:r>
     </w:p>
     <w:p>
       <w:r>
+        <w:rPr/>
         <w:t>In the table class of the backend code corresponding to the SRSCID_IMPURITIES_TEST table, Lob is now used for the TEST_DESCRIPTION and COMMENTS columns instead of String in the Impurities Entity Service. Currently in database, the</w:t>
       </w:r>
       <w:r>
-        <w:t xml:space="preserve"> column data type of the</w:t>
-      </w:r>
-      <w:r>
+        <w:rPr/>
+        <w:t xml:space="preserve"> column data type</w:t>
+      </w:r>
+      <w:r>
+        <w:rPr/>
+        <w:t>s</w:t>
+      </w:r>
+      <w:r>
+        <w:rPr/>
+        <w:t xml:space="preserve"> of the</w:t>
+      </w:r>
+      <w:r>
+        <w:rPr/>
         <w:t xml:space="preserve">se two columns </w:t>
       </w:r>
       <w:r>
-        <w:t>are listed below with respect to different database flavor.</w:t>
+        <w:rPr/>
+        <w:t>are</w:t>
+      </w:r>
+      <w:r>
+        <w:rPr/>
+        <w:t xml:space="preserve"> l</w:t>
+      </w:r>
+      <w:r>
+        <w:rPr/>
+        <w:t xml:space="preserve">isted </w:t>
+      </w:r>
+      <w:r>
+        <w:rPr/>
+        <w:t>below with respect to different database flavor.</w:t>
       </w:r>
     </w:p>
     <w:p>
@@ -8581,18 +8899,22 @@
     </w:p>
     <w:p>
       <w:r>
+        <w:rPr/>
         <w:t>MariaDB:</w:t>
       </w:r>
       <w:r>
+        <w:rPr/>
         <w:t xml:space="preserve"> LONGTEXT</w:t>
       </w:r>
       <w:r>
         <w:br/>
       </w:r>
       <w:r>
+        <w:rPr/>
         <w:t>MySQL:</w:t>
       </w:r>
       <w:r>
+        <w:rPr/>
         <w:t xml:space="preserve"> LONGTEXT</w:t>
       </w:r>
       <w:r>
@@ -8602,9 +8924,10 @@
         <w:br/>
       </w:r>
       <w:r>
+        <w:rPr/>
         <w:t xml:space="preserve">Please check </w:t>
       </w:r>
-      <w:hyperlink r:id="rId31">
+      <w:hyperlink r:id="R41ba632e3f3447a8">
         <w:r>
           <w:rPr>
             <w:rStyle w:val="Hyperlink"/>
@@ -8616,9 +8939,289 @@
         </w:r>
       </w:hyperlink>
       <w:r>
+        <w:rPr/>
         <w:t xml:space="preserve">to find the right full SQL Script or the Delta Script under folder GSRS_3.1.2 for your database flavor. </w:t>
       </w:r>
     </w:p>
+    <w:p/>
+    <w:p>
+      <w:pPr>
+        <w:pStyle w:val="Heading2"/>
+        <w:rPr>
+          <w:noProof w:val="0"/>
+          <w:lang w:val="en-US"/>
+        </w:rPr>
+      </w:pPr>
+      <w:bookmarkStart w:name="_Toc1998089299" w:id="916554713"/>
+      <w:r>
+        <w:rPr/>
+        <w:t xml:space="preserve">Improvement: </w:t>
+      </w:r>
+      <w:r>
+        <w:rPr>
+          <w:noProof w:val="0"/>
+          <w:lang w:val="en-US"/>
+        </w:rPr>
+        <w:t>Specified Substance Group 1 Registration Improvement</w:t>
+      </w:r>
+      <w:r>
+        <w:br/>
+      </w:r>
+      <w:bookmarkEnd w:id="916554713"/>
+    </w:p>
+    <w:p>
+      <w:pPr>
+        <w:pStyle w:val="Normal"/>
+        <w:rPr>
+          <w:noProof w:val="0"/>
+          <w:lang w:val="en-US"/>
+        </w:rPr>
+      </w:pPr>
+      <w:r>
+        <w:rPr>
+          <w:noProof w:val="0"/>
+          <w:lang w:val="en-US"/>
+        </w:rPr>
+        <w:t>An option was added to the Specified Substance Group 1 edit form to simplify registration of weight percent composition blends.</w:t>
+      </w:r>
+    </w:p>
+    <w:p>
+      <w:pPr>
+        <w:pStyle w:val="Normal"/>
+        <w:rPr>
+          <w:noProof w:val="0"/>
+          <w:lang w:val="en-US"/>
+        </w:rPr>
+      </w:pPr>
+      <w:r>
+        <w:rPr>
+          <w:b w:val="1"/>
+          <w:bCs w:val="1"/>
+          <w:noProof w:val="0"/>
+          <w:lang w:val="en-US"/>
+        </w:rPr>
+        <w:t>How it works:</w:t>
+      </w:r>
+      <w:r>
+        <w:br/>
+      </w:r>
+      <w:r>
+        <w:rPr>
+          <w:rFonts w:ascii="Calibri" w:hAnsi="Calibri" w:eastAsia="Calibri" w:cs="Calibri"/>
+          <w:noProof w:val="0"/>
+          <w:sz w:val="22"/>
+          <w:szCs w:val="22"/>
+          <w:lang w:val="en-US"/>
+        </w:rPr>
+        <w:t>In the Specified Substance Group 1 edit form, the 'Formulation Autofill' option has been added</w:t>
+      </w:r>
+      <w:r>
+        <w:rPr>
+          <w:rFonts w:ascii="Calibri" w:hAnsi="Calibri" w:eastAsia="Calibri" w:cs="Calibri"/>
+          <w:noProof w:val="0"/>
+          <w:sz w:val="22"/>
+          <w:szCs w:val="22"/>
+          <w:lang w:val="en-US"/>
+        </w:rPr>
+        <w:t xml:space="preserve"> to the Constituents card</w:t>
+      </w:r>
+      <w:r>
+        <w:rPr>
+          <w:rFonts w:ascii="Calibri" w:hAnsi="Calibri" w:eastAsia="Calibri" w:cs="Calibri"/>
+          <w:noProof w:val="0"/>
+          <w:sz w:val="22"/>
+          <w:szCs w:val="22"/>
+          <w:lang w:val="en-US"/>
+        </w:rPr>
+        <w:t>. Please see Figure 14.</w:t>
+      </w:r>
+      <w:r>
+        <w:br/>
+      </w:r>
+      <w:r>
+        <w:br/>
+      </w:r>
+      <w:r>
+        <w:drawing>
+          <wp:inline wp14:editId="6AC70C44" wp14:anchorId="4C3A58F1">
+            <wp:extent cx="5943600" cy="2095500"/>
+            <wp:effectExtent l="0" t="0" r="0" b="0"/>
+            <wp:docPr id="328087515" name="" title=""/>
+            <wp:cNvGraphicFramePr>
+              <a:graphicFrameLocks noChangeAspect="1"/>
+            </wp:cNvGraphicFramePr>
+            <a:graphic>
+              <a:graphicData uri="http://schemas.openxmlformats.org/drawingml/2006/picture">
+                <pic:pic>
+                  <pic:nvPicPr>
+                    <pic:cNvPr id="0" name=""/>
+                    <pic:cNvPicPr/>
+                  </pic:nvPicPr>
+                  <pic:blipFill>
+                    <a:blip r:embed="Rad4e69da38d24f2c">
+                      <a:extLst>
+                        <a:ext xmlns:a="http://schemas.openxmlformats.org/drawingml/2006/main" uri="{28A0092B-C50C-407E-A947-70E740481C1C}">
+                          <a14:useLocalDpi val="0"/>
+                        </a:ext>
+                      </a:extLst>
+                    </a:blip>
+                    <a:stretch>
+                      <a:fillRect/>
+                    </a:stretch>
+                  </pic:blipFill>
+                  <pic:spPr>
+                    <a:xfrm>
+                      <a:off x="0" y="0"/>
+                      <a:ext cx="5943600" cy="2095500"/>
+                    </a:xfrm>
+                    <a:prstGeom prst="rect">
+                      <a:avLst/>
+                    </a:prstGeom>
+                  </pic:spPr>
+                </pic:pic>
+              </a:graphicData>
+            </a:graphic>
+          </wp:inline>
+        </w:drawing>
+      </w:r>
+    </w:p>
+    <w:p>
+      <w:pPr>
+        <w:jc w:val="center"/>
+        <w:rPr>
+          <w:b w:val="1"/>
+          <w:bCs w:val="1"/>
+          <w:i w:val="1"/>
+          <w:iCs w:val="1"/>
+        </w:rPr>
+      </w:pPr>
+      <w:r>
+        <w:rPr>
+          <w:b w:val="1"/>
+          <w:bCs w:val="1"/>
+          <w:i w:val="1"/>
+          <w:iCs w:val="1"/>
+        </w:rPr>
+        <w:t xml:space="preserve">Figure 14 – The Option of Formulation Autofill </w:t>
+      </w:r>
+    </w:p>
+    <w:p>
+      <w:pPr>
+        <w:jc w:val="center"/>
+        <w:rPr>
+          <w:b w:val="1"/>
+          <w:bCs w:val="1"/>
+          <w:i w:val="1"/>
+          <w:iCs w:val="1"/>
+        </w:rPr>
+      </w:pPr>
+    </w:p>
+    <w:p>
+      <w:pPr>
+        <w:jc w:val="center"/>
+        <w:rPr>
+          <w:b w:val="1"/>
+          <w:bCs w:val="1"/>
+          <w:i w:val="1"/>
+          <w:iCs w:val="1"/>
+        </w:rPr>
+      </w:pPr>
+    </w:p>
+    <w:p>
+      <w:pPr>
+        <w:jc w:val="left"/>
+      </w:pPr>
+      <w:r>
+        <w:rPr>
+          <w:rFonts w:ascii="Calibri" w:hAnsi="Calibri" w:eastAsia="Calibri" w:cs="Calibri"/>
+          <w:noProof w:val="0"/>
+          <w:sz w:val="22"/>
+          <w:szCs w:val="22"/>
+          <w:lang w:val="en-US"/>
+        </w:rPr>
+        <w:t>If the option is checked, the total weight percent of all added constituents will be calculated and displayed, as shown in Figure 15. This is especially useful when you have more than just a few constituents.</w:t>
+      </w:r>
+    </w:p>
+    <w:p>
+      <w:pPr>
+        <w:pStyle w:val="Normal"/>
+        <w:suppressLineNumbers w:val="0"/>
+        <w:bidi w:val="0"/>
+        <w:spacing w:before="0" w:beforeAutospacing="off" w:after="160" w:afterAutospacing="off" w:line="259" w:lineRule="auto"/>
+        <w:ind w:left="0" w:right="0"/>
+        <w:jc w:val="center"/>
+        <w:rPr>
+          <w:b w:val="1"/>
+          <w:bCs w:val="1"/>
+          <w:i w:val="1"/>
+          <w:iCs w:val="1"/>
+        </w:rPr>
+      </w:pPr>
+      <w:r>
+        <w:drawing>
+          <wp:inline wp14:editId="3E42F8C5" wp14:anchorId="7E6338CF">
+            <wp:extent cx="5943600" cy="3857625"/>
+            <wp:effectExtent l="0" t="0" r="0" b="0"/>
+            <wp:docPr id="1018264105" name="" title=""/>
+            <wp:cNvGraphicFramePr>
+              <a:graphicFrameLocks noChangeAspect="1"/>
+            </wp:cNvGraphicFramePr>
+            <a:graphic>
+              <a:graphicData uri="http://schemas.openxmlformats.org/drawingml/2006/picture">
+                <pic:pic>
+                  <pic:nvPicPr>
+                    <pic:cNvPr id="0" name=""/>
+                    <pic:cNvPicPr/>
+                  </pic:nvPicPr>
+                  <pic:blipFill>
+                    <a:blip r:embed="Rd215e42ad8f441e9">
+                      <a:extLst>
+                        <a:ext xmlns:a="http://schemas.openxmlformats.org/drawingml/2006/main" uri="{28A0092B-C50C-407E-A947-70E740481C1C}">
+                          <a14:useLocalDpi val="0"/>
+                        </a:ext>
+                      </a:extLst>
+                    </a:blip>
+                    <a:stretch>
+                      <a:fillRect/>
+                    </a:stretch>
+                  </pic:blipFill>
+                  <pic:spPr>
+                    <a:xfrm>
+                      <a:off x="0" y="0"/>
+                      <a:ext cx="5943600" cy="3857625"/>
+                    </a:xfrm>
+                    <a:prstGeom prst="rect">
+                      <a:avLst/>
+                    </a:prstGeom>
+                  </pic:spPr>
+                </pic:pic>
+              </a:graphicData>
+            </a:graphic>
+          </wp:inline>
+        </w:drawing>
+      </w:r>
+      <w:r>
+        <w:br/>
+      </w:r>
+      <w:r>
+        <w:rPr>
+          <w:b w:val="1"/>
+          <w:bCs w:val="1"/>
+          <w:i w:val="1"/>
+          <w:iCs w:val="1"/>
+        </w:rPr>
+        <w:t>Figure 15 – Total Amount Check</w:t>
+      </w:r>
+    </w:p>
+    <w:p>
+      <w:pPr>
+        <w:pStyle w:val="Normal"/>
+        <w:rPr>
+          <w:noProof w:val="0"/>
+          <w:lang w:val="en-US"/>
+        </w:rPr>
+      </w:pPr>
+    </w:p>
     <w:p>
       <w:pPr>
         <w:pStyle w:val="NoSpacing"/>
@@ -8628,24 +9231,36 @@
       <w:pPr>
         <w:pStyle w:val="Heading1"/>
       </w:pPr>
-      <w:bookmarkStart w:name="_Toc353502861" w:id="23"/>
-      <w:r>
+      <w:bookmarkStart w:name="_Toc1899169377" w:id="358879142"/>
+      <w:r>
+        <w:rPr/>
         <w:t>Notes</w:t>
       </w:r>
-      <w:bookmarkEnd w:id="23"/>
-    </w:p>
-    <w:p>
-      <w:bookmarkStart w:name="_Toc604404920" w:id="24"/>
-      <w:r>
+      <w:bookmarkEnd w:id="358879142"/>
+    </w:p>
+    <w:p>
+      <w:pPr>
         <w:rPr>
           <w:rStyle w:val="Heading2Char"/>
         </w:rPr>
-        <w:t xml:space="preserve">JSDraw License and </w:t>
-      </w:r>
+      </w:pPr>
+      <w:bookmarkStart w:name="_Toc1442005091" w:id="657511376"/>
       <w:r>
         <w:rPr>
           <w:rStyle w:val="Heading2Char"/>
         </w:rPr>
+        <w:t>JSDraw</w:t>
+      </w:r>
+      <w:r>
+        <w:rPr>
+          <w:rStyle w:val="Heading2Char"/>
+        </w:rPr>
+        <w:t xml:space="preserve"> License and </w:t>
+      </w:r>
+      <w:r>
+        <w:rPr>
+          <w:rStyle w:val="Heading2Char"/>
+        </w:rPr>
         <w:t>C</w:t>
       </w:r>
       <w:r>
@@ -8658,9 +9273,15 @@
         <w:rPr>
           <w:rStyle w:val="Heading2Char"/>
         </w:rPr>
-        <w:t xml:space="preserve"> to Disable JSDraw</w:t>
-      </w:r>
-      <w:bookmarkEnd w:id="24"/>
+        <w:t xml:space="preserve"> to Disable </w:t>
+      </w:r>
+      <w:r>
+        <w:rPr>
+          <w:rStyle w:val="Heading2Char"/>
+        </w:rPr>
+        <w:t>JSDraw</w:t>
+      </w:r>
+      <w:bookmarkEnd w:id="657511376"/>
     </w:p>
     <w:p>
       <w:r>
@@ -14899,7 +15520,7 @@
 </file>
 
 <file path=word/theme/theme1.xml><?xml version="1.0" encoding="utf-8"?>
-<a:theme xmlns:a="http://schemas.openxmlformats.org/drawingml/2006/main" name="Office Theme">
+<a:theme xmlns:a="http://schemas.openxmlformats.org/drawingml/2006/main" xmlns:thm15="http://schemas.microsoft.com/office/thememl/2012/main" name="Office Theme">
   <a:themeElements>
     <a:clrScheme name="Office">
       <a:dk1>

</xml_diff>